<commit_message>
Finalised team meeting sheet
</commit_message>
<xml_diff>
--- a/docs/Updated documentation/Team meetings overview.docx
+++ b/docs/Updated documentation/Team meetings overview.docx
@@ -983,7 +983,19 @@
               <w:rPr>
                 <w:sz w:val="24"/>
               </w:rPr>
-              <w:t xml:space="preserve">Cheeked the implementation of the account services. All were implemented apart from managing and requesting check books and recurring payments so was sent to the sprint backlog. Discussion of the fourth sprint which was front end development and anything in the sprint backlogs. Delegated tasks and began front end development. </w:t>
+              <w:t>Che</w:t>
+            </w:r>
+            <w:r>
+              <w:rPr>
+                <w:sz w:val="24"/>
+              </w:rPr>
+              <w:t>c</w:t>
+            </w:r>
+            <w:r>
+              <w:rPr>
+                <w:sz w:val="24"/>
+              </w:rPr>
+              <w:t xml:space="preserve">ked the implementation of the account services. All were implemented apart from managing and requesting check books and recurring payments so was sent to the sprint backlog. Discussion of the fourth sprint which was front end development and anything in the sprint backlogs. Delegated tasks and began front end development. </w:t>
             </w:r>
           </w:p>
         </w:tc>
@@ -1023,7 +1035,7 @@
               <w:rPr>
                 <w:sz w:val="24"/>
               </w:rPr>
-              <w:t>01/05/24</w:t>
+              <w:t>24/04/24</w:t>
             </w:r>
           </w:p>
         </w:tc>
@@ -1057,6 +1069,12 @@
                 <w:sz w:val="24"/>
               </w:rPr>
             </w:pPr>
+            <w:r>
+              <w:rPr>
+                <w:sz w:val="24"/>
+              </w:rPr>
+              <w:t>Fourth sprint catch up</w:t>
+            </w:r>
           </w:p>
         </w:tc>
         <w:tc>
@@ -1070,6 +1088,12 @@
                 <w:sz w:val="24"/>
               </w:rPr>
             </w:pPr>
+            <w:r>
+              <w:rPr>
+                <w:sz w:val="24"/>
+              </w:rPr>
+              <w:t xml:space="preserve">Checked the progress on the final sprint, prioritised what remaining tasks to get done as we were approaching the deadline. Decided to focus on getting the functionality of the frontend done as it was important for the application in comparison to things in the sprint backlog. Began to start discussing how we would prepare the repository for the hand in. </w:t>
+            </w:r>
           </w:p>
         </w:tc>
       </w:tr>
@@ -1108,6 +1132,109 @@
               <w:rPr>
                 <w:sz w:val="24"/>
               </w:rPr>
+              <w:t>01/05/24</w:t>
+            </w:r>
+          </w:p>
+        </w:tc>
+        <w:tc>
+          <w:tcPr>
+            <w:tcW w:w="2024" w:type="dxa"/>
+          </w:tcPr>
+          <w:p>
+            <w:pPr>
+              <w:cnfStyle w:val="000000000000" w:firstRow="0" w:lastRow="0" w:firstColumn="0" w:lastColumn="0" w:oddVBand="0" w:evenVBand="0" w:oddHBand="0" w:evenHBand="0" w:firstRowFirstColumn="0" w:firstRowLastColumn="0" w:lastRowFirstColumn="0" w:lastRowLastColumn="0"/>
+              <w:rPr>
+                <w:sz w:val="24"/>
+              </w:rPr>
+            </w:pPr>
+            <w:r>
+              <w:rPr>
+                <w:sz w:val="24"/>
+              </w:rPr>
+              <w:t>Every one</w:t>
+            </w:r>
+          </w:p>
+        </w:tc>
+        <w:tc>
+          <w:tcPr>
+            <w:tcW w:w="2113" w:type="dxa"/>
+          </w:tcPr>
+          <w:p>
+            <w:pPr>
+              <w:cnfStyle w:val="000000000000" w:firstRow="0" w:lastRow="0" w:firstColumn="0" w:lastColumn="0" w:oddVBand="0" w:evenVBand="0" w:oddHBand="0" w:evenHBand="0" w:firstRowFirstColumn="0" w:firstRowLastColumn="0" w:lastRowFirstColumn="0" w:lastRowLastColumn="0"/>
+              <w:rPr>
+                <w:sz w:val="24"/>
+              </w:rPr>
+            </w:pPr>
+            <w:r>
+              <w:rPr>
+                <w:sz w:val="24"/>
+              </w:rPr>
+              <w:t xml:space="preserve">End of final sprint and preparation for hand in. </w:t>
+            </w:r>
+          </w:p>
+        </w:tc>
+        <w:tc>
+          <w:tcPr>
+            <w:tcW w:w="7796" w:type="dxa"/>
+          </w:tcPr>
+          <w:p>
+            <w:pPr>
+              <w:cnfStyle w:val="000000000000" w:firstRow="0" w:lastRow="0" w:firstColumn="0" w:lastColumn="0" w:oddVBand="0" w:evenVBand="0" w:oddHBand="0" w:evenHBand="0" w:firstRowFirstColumn="0" w:firstRowLastColumn="0" w:lastRowFirstColumn="0" w:lastRowLastColumn="0"/>
+              <w:rPr>
+                <w:sz w:val="24"/>
+              </w:rPr>
+            </w:pPr>
+            <w:r>
+              <w:rPr>
+                <w:sz w:val="24"/>
+              </w:rPr>
+              <w:t>Checked that the front-end implementation was working combined with the backend. Discussed how we would write our reports and what we would all need documentation wise and made sure that they were added or would get added to the repository before the final meeting.</w:t>
+            </w:r>
+          </w:p>
+        </w:tc>
+      </w:tr>
+      <w:tr>
+        <w:tc>
+          <w:tcPr>
+            <w:cnfStyle w:val="001000000000" w:firstRow="0" w:lastRow="0" w:firstColumn="1" w:lastColumn="0" w:oddVBand="0" w:evenVBand="0" w:oddHBand="0" w:evenHBand="0" w:firstRowFirstColumn="0" w:firstRowLastColumn="0" w:lastRowFirstColumn="0" w:lastRowLastColumn="0"/>
+            <w:tcW w:w="1830" w:type="dxa"/>
+          </w:tcPr>
+          <w:p>
+            <w:pPr>
+              <w:rPr>
+                <w:sz w:val="24"/>
+              </w:rPr>
+            </w:pPr>
+            <w:r>
+              <w:rPr>
+                <w:sz w:val="24"/>
+              </w:rPr>
+              <w:t>1</w:t>
+            </w:r>
+            <w:r>
+              <w:rPr>
+                <w:sz w:val="24"/>
+              </w:rPr>
+              <w:t>1</w:t>
+            </w:r>
+          </w:p>
+        </w:tc>
+        <w:tc>
+          <w:tcPr>
+            <w:tcW w:w="1683" w:type="dxa"/>
+          </w:tcPr>
+          <w:p>
+            <w:pPr>
+              <w:cnfStyle w:val="000000000000" w:firstRow="0" w:lastRow="0" w:firstColumn="0" w:lastColumn="0" w:oddVBand="0" w:evenVBand="0" w:oddHBand="0" w:evenHBand="0" w:firstRowFirstColumn="0" w:firstRowLastColumn="0" w:lastRowFirstColumn="0" w:lastRowLastColumn="0"/>
+              <w:rPr>
+                <w:sz w:val="24"/>
+              </w:rPr>
+            </w:pPr>
+            <w:r>
+              <w:rPr>
+                <w:sz w:val="24"/>
+              </w:rPr>
               <w:t>08/05/24</w:t>
             </w:r>
           </w:p>
@@ -1153,48 +1280,48 @@
                 <w:sz w:val="24"/>
               </w:rPr>
               <w:t>GitHub</w:t>
+            </w:r>
+            <w:r>
+              <w:rPr>
+                <w:sz w:val="24"/>
+              </w:rPr>
+              <w:t xml:space="preserve"> repository for everything required for submission. </w:t>
+            </w:r>
+          </w:p>
+        </w:tc>
+        <w:tc>
+          <w:tcPr>
+            <w:tcW w:w="7796" w:type="dxa"/>
+          </w:tcPr>
+          <w:p>
+            <w:pPr>
+              <w:cnfStyle w:val="000000000000" w:firstRow="0" w:lastRow="0" w:firstColumn="0" w:lastColumn="0" w:oddVBand="0" w:evenVBand="0" w:oddHBand="0" w:evenHBand="0" w:firstRowFirstColumn="0" w:firstRowLastColumn="0" w:lastRowFirstColumn="0" w:lastRowLastColumn="0"/>
+              <w:rPr>
+                <w:sz w:val="24"/>
+              </w:rPr>
+            </w:pPr>
+            <w:r>
+              <w:rPr>
+                <w:sz w:val="24"/>
+              </w:rPr>
+              <w:t xml:space="preserve">Checked the </w:t>
+            </w:r>
+            <w:proofErr w:type="spellStart"/>
+            <w:r>
+              <w:rPr>
+                <w:sz w:val="24"/>
+              </w:rPr>
+              <w:t>github</w:t>
+            </w:r>
+            <w:proofErr w:type="spellEnd"/>
+            <w:r>
+              <w:rPr>
+                <w:sz w:val="24"/>
+              </w:rPr>
+              <w:t xml:space="preserve"> repository to finalise everything before submission. Checked that all code was working and was in the repository, checked that the video was there as well as showed off the functionality of all features implemented. Checked that all documentation related to the implementation of the software was present.</w:t>
             </w:r>
             <w:bookmarkStart w:id="0" w:name="_GoBack"/>
             <w:bookmarkEnd w:id="0"/>
-            <w:r>
-              <w:rPr>
-                <w:sz w:val="24"/>
-              </w:rPr>
-              <w:t xml:space="preserve"> repository for everything required for submission. </w:t>
-            </w:r>
-          </w:p>
-        </w:tc>
-        <w:tc>
-          <w:tcPr>
-            <w:tcW w:w="7796" w:type="dxa"/>
-          </w:tcPr>
-          <w:p>
-            <w:pPr>
-              <w:cnfStyle w:val="000000000000" w:firstRow="0" w:lastRow="0" w:firstColumn="0" w:lastColumn="0" w:oddVBand="0" w:evenVBand="0" w:oddHBand="0" w:evenHBand="0" w:firstRowFirstColumn="0" w:firstRowLastColumn="0" w:lastRowFirstColumn="0" w:lastRowLastColumn="0"/>
-              <w:rPr>
-                <w:sz w:val="24"/>
-              </w:rPr>
-            </w:pPr>
-            <w:r>
-              <w:rPr>
-                <w:sz w:val="24"/>
-              </w:rPr>
-              <w:t xml:space="preserve">Checked the </w:t>
-            </w:r>
-            <w:proofErr w:type="spellStart"/>
-            <w:r>
-              <w:rPr>
-                <w:sz w:val="24"/>
-              </w:rPr>
-              <w:t>github</w:t>
-            </w:r>
-            <w:proofErr w:type="spellEnd"/>
-            <w:r>
-              <w:rPr>
-                <w:sz w:val="24"/>
-              </w:rPr>
-              <w:t xml:space="preserve"> repository to finalise everything before submission. Checked that all code was working and was in the repository, checked that the video was there as well as showed off the functionality of all features implemented. Checked that all documentation related to the implementation of the software was present.</w:t>
-            </w:r>
           </w:p>
         </w:tc>
       </w:tr>
@@ -2020,7 +2147,7 @@
 </file>
 
 <file path=customXml/itemProps1.xml><?xml version="1.0" encoding="utf-8"?>
-<ds:datastoreItem xmlns:ds="http://schemas.openxmlformats.org/officeDocument/2006/customXml" ds:itemID="{B1DEC580-EFEB-4519-961D-407852C541ED}">
+<ds:datastoreItem xmlns:ds="http://schemas.openxmlformats.org/officeDocument/2006/customXml" ds:itemID="{46F5E4CA-6FEA-4B09-B41F-47D0A2A527B0}">
   <ds:schemaRefs>
     <ds:schemaRef ds:uri="http://schemas.openxmlformats.org/officeDocument/2006/bibliography"/>
   </ds:schemaRefs>

</xml_diff>